<commit_message>
Samuel’s AC Resistance Law || (15:53 (W . I . B[Waktu Indonesia bagian Barat]), 21/01/2026), Batam, Kepulauan Riau, Indonesia || #REVOLUSIWANGSANUSANTARABERSATU2026 #NOBELSNOINDONESIANYES #RESPECTHABIBIE #RUPIAHFIST #RAKYATMANAYANGKAUBELADEWAN #LAWANRAKYATOLIGARKI #LAWANOLIGARKI #LAWANKAPITALISME #GREATNUSANTARIAN #WARGABANTUWARGA #REVOLUSIREFORMASI #NUSANTARIANFIRST
Samuel’s AC Resistance Law || (15:53 (W . I . B[Waktu Indonesia bagian Barat]), 21/01/2026), Batam, Kepulauan Riau, Indonesia || #REVOLUSIWANGSANUSANTARABERSATU2026 #NOBELSNOINDONESIANYES #RESPECTHABIBIE #RUPIAHFIST #RAKYATMANAYANGKAUBELADEWAN #LAWANRAKYATOLIGARKI #LAWANOLIGARKI #LAWANKAPITALISME #GREATNUSANTARIAN #WARGABANTUWARGA #REVOLUSIREFORMASI #NUSANTARIANFIRST
</commit_message>
<xml_diff>
--- a/Samuel’s AC Resistance Law.docx
+++ b/Samuel’s AC Resistance Law.docx
@@ -222,14 +222,38 @@
                   </m:ctrlPr>
                 </m:dPr>
                 <m:e>
-                  <m:r>
-                    <w:rPr>
-                      <w:rFonts w:ascii="Cambria Math" w:hAnsi="Cambria Math" w:cs="Times New Roman"/>
-                      <w:sz w:val="24"/>
-                      <w:szCs w:val="24"/>
-                    </w:rPr>
-                    <m:t>R</m:t>
-                  </m:r>
+                  <m:sSub>
+                    <m:sSubPr>
+                      <m:ctrlPr>
+                        <w:rPr>
+                          <w:rFonts w:ascii="Cambria Math" w:hAnsi="Cambria Math" w:cs="Times New Roman"/>
+                          <w:i/>
+                          <w:sz w:val="24"/>
+                          <w:szCs w:val="24"/>
+                        </w:rPr>
+                      </m:ctrlPr>
+                    </m:sSubPr>
+                    <m:e>
+                      <m:r>
+                        <w:rPr>
+                          <w:rFonts w:ascii="Cambria Math" w:hAnsi="Cambria Math" w:cs="Times New Roman"/>
+                          <w:sz w:val="24"/>
+                          <w:szCs w:val="24"/>
+                        </w:rPr>
+                        <m:t>R</m:t>
+                      </m:r>
+                    </m:e>
+                    <m:sub>
+                      <m:r>
+                        <w:rPr>
+                          <w:rFonts w:ascii="Cambria Math" w:hAnsi="Cambria Math" w:cs="Times New Roman"/>
+                          <w:sz w:val="24"/>
+                          <w:szCs w:val="24"/>
+                        </w:rPr>
+                        <m:t>n</m:t>
+                      </m:r>
+                    </m:sub>
+                  </m:sSub>
                   <m:r>
                     <w:rPr>
                       <w:rFonts w:ascii="Cambria Math" w:hAnsi="Cambria Math" w:cs="Times New Roman"/>
@@ -286,14 +310,38 @@
                       </m:ctrlPr>
                     </m:sSupPr>
                     <m:e>
-                      <m:r>
-                        <w:rPr>
-                          <w:rFonts w:ascii="Cambria Math" w:hAnsi="Cambria Math" w:cs="Times New Roman"/>
-                          <w:sz w:val="24"/>
-                          <w:szCs w:val="24"/>
-                        </w:rPr>
-                        <m:t>R</m:t>
-                      </m:r>
+                      <m:sSub>
+                        <m:sSubPr>
+                          <m:ctrlPr>
+                            <w:rPr>
+                              <w:rFonts w:ascii="Cambria Math" w:hAnsi="Cambria Math" w:cs="Times New Roman"/>
+                              <w:i/>
+                              <w:sz w:val="24"/>
+                              <w:szCs w:val="24"/>
+                            </w:rPr>
+                          </m:ctrlPr>
+                        </m:sSubPr>
+                        <m:e>
+                          <m:r>
+                            <w:rPr>
+                              <w:rFonts w:ascii="Cambria Math" w:hAnsi="Cambria Math" w:cs="Times New Roman"/>
+                              <w:sz w:val="24"/>
+                              <w:szCs w:val="24"/>
+                            </w:rPr>
+                            <m:t>R</m:t>
+                          </m:r>
+                        </m:e>
+                        <m:sub>
+                          <m:r>
+                            <w:rPr>
+                              <w:rFonts w:ascii="Cambria Math" w:hAnsi="Cambria Math" w:cs="Times New Roman"/>
+                              <w:sz w:val="24"/>
+                              <w:szCs w:val="24"/>
+                            </w:rPr>
+                            <m:t>n</m:t>
+                          </m:r>
+                        </m:sub>
+                      </m:sSub>
                     </m:e>
                     <m:sup>
                       <m:r>
@@ -503,14 +551,38 @@
                   </m:ctrlPr>
                 </m:dPr>
                 <m:e>
-                  <m:r>
-                    <w:rPr>
-                      <w:rFonts w:ascii="Cambria Math" w:hAnsi="Cambria Math" w:cs="Times New Roman"/>
-                      <w:sz w:val="24"/>
-                      <w:szCs w:val="24"/>
-                    </w:rPr>
-                    <m:t>R</m:t>
-                  </m:r>
+                  <m:sSub>
+                    <m:sSubPr>
+                      <m:ctrlPr>
+                        <w:rPr>
+                          <w:rFonts w:ascii="Cambria Math" w:hAnsi="Cambria Math" w:cs="Times New Roman"/>
+                          <w:i/>
+                          <w:sz w:val="24"/>
+                          <w:szCs w:val="24"/>
+                        </w:rPr>
+                      </m:ctrlPr>
+                    </m:sSubPr>
+                    <m:e>
+                      <m:r>
+                        <w:rPr>
+                          <w:rFonts w:ascii="Cambria Math" w:hAnsi="Cambria Math" w:cs="Times New Roman"/>
+                          <w:sz w:val="24"/>
+                          <w:szCs w:val="24"/>
+                        </w:rPr>
+                        <m:t>R</m:t>
+                      </m:r>
+                    </m:e>
+                    <m:sub>
+                      <m:r>
+                        <w:rPr>
+                          <w:rFonts w:ascii="Cambria Math" w:hAnsi="Cambria Math" w:cs="Times New Roman"/>
+                          <w:sz w:val="24"/>
+                          <w:szCs w:val="24"/>
+                        </w:rPr>
+                        <m:t>n</m:t>
+                      </m:r>
+                    </m:sub>
+                  </m:sSub>
                   <m:r>
                     <w:rPr>
                       <w:rFonts w:ascii="Cambria Math" w:hAnsi="Cambria Math" w:cs="Times New Roman"/>
@@ -880,14 +952,38 @@
                   </m:ctrlPr>
                 </m:dPr>
                 <m:e>
-                  <m:r>
-                    <w:rPr>
-                      <w:rFonts w:ascii="Cambria Math" w:hAnsi="Cambria Math" w:cs="Times New Roman"/>
-                      <w:sz w:val="24"/>
-                      <w:szCs w:val="24"/>
-                    </w:rPr>
-                    <m:t>R</m:t>
-                  </m:r>
+                  <m:sSub>
+                    <m:sSubPr>
+                      <m:ctrlPr>
+                        <w:rPr>
+                          <w:rFonts w:ascii="Cambria Math" w:hAnsi="Cambria Math" w:cs="Times New Roman"/>
+                          <w:i/>
+                          <w:sz w:val="24"/>
+                          <w:szCs w:val="24"/>
+                        </w:rPr>
+                      </m:ctrlPr>
+                    </m:sSubPr>
+                    <m:e>
+                      <m:r>
+                        <w:rPr>
+                          <w:rFonts w:ascii="Cambria Math" w:hAnsi="Cambria Math" w:cs="Times New Roman"/>
+                          <w:sz w:val="24"/>
+                          <w:szCs w:val="24"/>
+                        </w:rPr>
+                        <m:t>R</m:t>
+                      </m:r>
+                    </m:e>
+                    <m:sub>
+                      <m:r>
+                        <w:rPr>
+                          <w:rFonts w:ascii="Cambria Math" w:hAnsi="Cambria Math" w:cs="Times New Roman"/>
+                          <w:sz w:val="24"/>
+                          <w:szCs w:val="24"/>
+                        </w:rPr>
+                        <m:t>n</m:t>
+                      </m:r>
+                    </m:sub>
+                  </m:sSub>
                   <m:r>
                     <w:rPr>
                       <w:rFonts w:ascii="Cambria Math" w:hAnsi="Cambria Math" w:cs="Times New Roman"/>
@@ -944,14 +1040,38 @@
                       </m:ctrlPr>
                     </m:sSupPr>
                     <m:e>
-                      <m:r>
-                        <w:rPr>
-                          <w:rFonts w:ascii="Cambria Math" w:hAnsi="Cambria Math" w:cs="Times New Roman"/>
-                          <w:sz w:val="24"/>
-                          <w:szCs w:val="24"/>
-                        </w:rPr>
-                        <m:t>R</m:t>
-                      </m:r>
+                      <m:sSub>
+                        <m:sSubPr>
+                          <m:ctrlPr>
+                            <w:rPr>
+                              <w:rFonts w:ascii="Cambria Math" w:hAnsi="Cambria Math" w:cs="Times New Roman"/>
+                              <w:i/>
+                              <w:sz w:val="24"/>
+                              <w:szCs w:val="24"/>
+                            </w:rPr>
+                          </m:ctrlPr>
+                        </m:sSubPr>
+                        <m:e>
+                          <m:r>
+                            <w:rPr>
+                              <w:rFonts w:ascii="Cambria Math" w:hAnsi="Cambria Math" w:cs="Times New Roman"/>
+                              <w:sz w:val="24"/>
+                              <w:szCs w:val="24"/>
+                            </w:rPr>
+                            <m:t>R</m:t>
+                          </m:r>
+                        </m:e>
+                        <m:sub>
+                          <m:r>
+                            <w:rPr>
+                              <w:rFonts w:ascii="Cambria Math" w:hAnsi="Cambria Math" w:cs="Times New Roman"/>
+                              <w:sz w:val="24"/>
+                              <w:szCs w:val="24"/>
+                            </w:rPr>
+                            <m:t>n</m:t>
+                          </m:r>
+                        </m:sub>
+                      </m:sSub>
                     </m:e>
                     <m:sup>
                       <m:r>
@@ -1297,14 +1417,38 @@
                   </m:ctrlPr>
                 </m:dPr>
                 <m:e>
-                  <m:r>
-                    <w:rPr>
-                      <w:rFonts w:ascii="Cambria Math" w:hAnsi="Cambria Math" w:cs="Times New Roman"/>
-                      <w:sz w:val="24"/>
-                      <w:szCs w:val="24"/>
-                    </w:rPr>
-                    <m:t>R</m:t>
-                  </m:r>
+                  <m:sSub>
+                    <m:sSubPr>
+                      <m:ctrlPr>
+                        <w:rPr>
+                          <w:rFonts w:ascii="Cambria Math" w:hAnsi="Cambria Math" w:cs="Times New Roman"/>
+                          <w:i/>
+                          <w:sz w:val="24"/>
+                          <w:szCs w:val="24"/>
+                        </w:rPr>
+                      </m:ctrlPr>
+                    </m:sSubPr>
+                    <m:e>
+                      <m:r>
+                        <w:rPr>
+                          <w:rFonts w:ascii="Cambria Math" w:hAnsi="Cambria Math" w:cs="Times New Roman"/>
+                          <w:sz w:val="24"/>
+                          <w:szCs w:val="24"/>
+                        </w:rPr>
+                        <m:t>R</m:t>
+                      </m:r>
+                    </m:e>
+                    <m:sub>
+                      <m:r>
+                        <w:rPr>
+                          <w:rFonts w:ascii="Cambria Math" w:hAnsi="Cambria Math" w:cs="Times New Roman"/>
+                          <w:sz w:val="24"/>
+                          <w:szCs w:val="24"/>
+                        </w:rPr>
+                        <m:t>n</m:t>
+                      </m:r>
+                    </m:sub>
+                  </m:sSub>
                   <m:r>
                     <w:rPr>
                       <w:rFonts w:ascii="Cambria Math" w:hAnsi="Cambria Math" w:cs="Times New Roman"/>
@@ -1361,14 +1505,38 @@
                       </m:ctrlPr>
                     </m:sSupPr>
                     <m:e>
-                      <m:r>
-                        <w:rPr>
-                          <w:rFonts w:ascii="Cambria Math" w:hAnsi="Cambria Math" w:cs="Times New Roman"/>
-                          <w:sz w:val="24"/>
-                          <w:szCs w:val="24"/>
-                        </w:rPr>
-                        <m:t>R</m:t>
-                      </m:r>
+                      <m:sSub>
+                        <m:sSubPr>
+                          <m:ctrlPr>
+                            <w:rPr>
+                              <w:rFonts w:ascii="Cambria Math" w:hAnsi="Cambria Math" w:cs="Times New Roman"/>
+                              <w:i/>
+                              <w:sz w:val="24"/>
+                              <w:szCs w:val="24"/>
+                            </w:rPr>
+                          </m:ctrlPr>
+                        </m:sSubPr>
+                        <m:e>
+                          <m:r>
+                            <w:rPr>
+                              <w:rFonts w:ascii="Cambria Math" w:hAnsi="Cambria Math" w:cs="Times New Roman"/>
+                              <w:sz w:val="24"/>
+                              <w:szCs w:val="24"/>
+                            </w:rPr>
+                            <m:t>R</m:t>
+                          </m:r>
+                        </m:e>
+                        <m:sub>
+                          <m:r>
+                            <w:rPr>
+                              <w:rFonts w:ascii="Cambria Math" w:hAnsi="Cambria Math" w:cs="Times New Roman"/>
+                              <w:sz w:val="24"/>
+                              <w:szCs w:val="24"/>
+                            </w:rPr>
+                            <m:t>n</m:t>
+                          </m:r>
+                        </m:sub>
+                      </m:sSub>
                     </m:e>
                     <m:sup>
                       <m:r>
@@ -1758,14 +1926,38 @@
                   </m:ctrlPr>
                 </m:dPr>
                 <m:e>
-                  <m:r>
-                    <w:rPr>
-                      <w:rFonts w:ascii="Cambria Math" w:hAnsi="Cambria Math" w:cs="Times New Roman"/>
-                      <w:sz w:val="24"/>
-                      <w:szCs w:val="24"/>
-                    </w:rPr>
-                    <m:t>R</m:t>
-                  </m:r>
+                  <m:sSub>
+                    <m:sSubPr>
+                      <m:ctrlPr>
+                        <w:rPr>
+                          <w:rFonts w:ascii="Cambria Math" w:hAnsi="Cambria Math" w:cs="Times New Roman"/>
+                          <w:i/>
+                          <w:sz w:val="24"/>
+                          <w:szCs w:val="24"/>
+                        </w:rPr>
+                      </m:ctrlPr>
+                    </m:sSubPr>
+                    <m:e>
+                      <m:r>
+                        <w:rPr>
+                          <w:rFonts w:ascii="Cambria Math" w:hAnsi="Cambria Math" w:cs="Times New Roman"/>
+                          <w:sz w:val="24"/>
+                          <w:szCs w:val="24"/>
+                        </w:rPr>
+                        <m:t>R</m:t>
+                      </m:r>
+                    </m:e>
+                    <m:sub>
+                      <m:r>
+                        <w:rPr>
+                          <w:rFonts w:ascii="Cambria Math" w:hAnsi="Cambria Math" w:cs="Times New Roman"/>
+                          <w:sz w:val="24"/>
+                          <w:szCs w:val="24"/>
+                        </w:rPr>
+                        <m:t>n</m:t>
+                      </m:r>
+                    </m:sub>
+                  </m:sSub>
                   <m:r>
                     <w:rPr>
                       <w:rFonts w:ascii="Cambria Math" w:hAnsi="Cambria Math" w:cs="Times New Roman"/>
@@ -1822,14 +2014,38 @@
                       </m:ctrlPr>
                     </m:sSupPr>
                     <m:e>
-                      <m:r>
-                        <w:rPr>
-                          <w:rFonts w:ascii="Cambria Math" w:hAnsi="Cambria Math" w:cs="Times New Roman"/>
-                          <w:sz w:val="24"/>
-                          <w:szCs w:val="24"/>
-                        </w:rPr>
-                        <m:t>R</m:t>
-                      </m:r>
+                      <m:sSub>
+                        <m:sSubPr>
+                          <m:ctrlPr>
+                            <w:rPr>
+                              <w:rFonts w:ascii="Cambria Math" w:hAnsi="Cambria Math" w:cs="Times New Roman"/>
+                              <w:i/>
+                              <w:sz w:val="24"/>
+                              <w:szCs w:val="24"/>
+                            </w:rPr>
+                          </m:ctrlPr>
+                        </m:sSubPr>
+                        <m:e>
+                          <m:r>
+                            <w:rPr>
+                              <w:rFonts w:ascii="Cambria Math" w:hAnsi="Cambria Math" w:cs="Times New Roman"/>
+                              <w:sz w:val="24"/>
+                              <w:szCs w:val="24"/>
+                            </w:rPr>
+                            <m:t>R</m:t>
+                          </m:r>
+                        </m:e>
+                        <m:sub>
+                          <m:r>
+                            <w:rPr>
+                              <w:rFonts w:ascii="Cambria Math" w:hAnsi="Cambria Math" w:cs="Times New Roman"/>
+                              <w:sz w:val="24"/>
+                              <w:szCs w:val="24"/>
+                            </w:rPr>
+                            <m:t>n</m:t>
+                          </m:r>
+                        </m:sub>
+                      </m:sSub>
                     </m:e>
                     <m:sup>
                       <m:r>
@@ -2159,14 +2375,38 @@
                   </m:ctrlPr>
                 </m:dPr>
                 <m:e>
-                  <m:r>
-                    <w:rPr>
-                      <w:rFonts w:ascii="Cambria Math" w:hAnsi="Cambria Math" w:cs="Times New Roman"/>
-                      <w:sz w:val="24"/>
-                      <w:szCs w:val="24"/>
-                    </w:rPr>
-                    <m:t>R</m:t>
-                  </m:r>
+                  <m:sSub>
+                    <m:sSubPr>
+                      <m:ctrlPr>
+                        <w:rPr>
+                          <w:rFonts w:ascii="Cambria Math" w:hAnsi="Cambria Math" w:cs="Times New Roman"/>
+                          <w:i/>
+                          <w:sz w:val="24"/>
+                          <w:szCs w:val="24"/>
+                        </w:rPr>
+                      </m:ctrlPr>
+                    </m:sSubPr>
+                    <m:e>
+                      <m:r>
+                        <w:rPr>
+                          <w:rFonts w:ascii="Cambria Math" w:hAnsi="Cambria Math" w:cs="Times New Roman"/>
+                          <w:sz w:val="24"/>
+                          <w:szCs w:val="24"/>
+                        </w:rPr>
+                        <m:t>R</m:t>
+                      </m:r>
+                    </m:e>
+                    <m:sub>
+                      <m:r>
+                        <w:rPr>
+                          <w:rFonts w:ascii="Cambria Math" w:hAnsi="Cambria Math" w:cs="Times New Roman"/>
+                          <w:sz w:val="24"/>
+                          <w:szCs w:val="24"/>
+                        </w:rPr>
+                        <m:t>n</m:t>
+                      </m:r>
+                    </m:sub>
+                  </m:sSub>
                   <m:r>
                     <w:rPr>
                       <w:rFonts w:ascii="Cambria Math" w:hAnsi="Cambria Math" w:cs="Times New Roman"/>
@@ -2223,14 +2463,38 @@
                       </m:ctrlPr>
                     </m:sSupPr>
                     <m:e>
-                      <m:r>
-                        <w:rPr>
-                          <w:rFonts w:ascii="Cambria Math" w:hAnsi="Cambria Math" w:cs="Times New Roman"/>
-                          <w:sz w:val="24"/>
-                          <w:szCs w:val="24"/>
-                        </w:rPr>
-                        <m:t>R</m:t>
-                      </m:r>
+                      <m:sSub>
+                        <m:sSubPr>
+                          <m:ctrlPr>
+                            <w:rPr>
+                              <w:rFonts w:ascii="Cambria Math" w:hAnsi="Cambria Math" w:cs="Times New Roman"/>
+                              <w:i/>
+                              <w:sz w:val="24"/>
+                              <w:szCs w:val="24"/>
+                            </w:rPr>
+                          </m:ctrlPr>
+                        </m:sSubPr>
+                        <m:e>
+                          <m:r>
+                            <w:rPr>
+                              <w:rFonts w:ascii="Cambria Math" w:hAnsi="Cambria Math" w:cs="Times New Roman"/>
+                              <w:sz w:val="24"/>
+                              <w:szCs w:val="24"/>
+                            </w:rPr>
+                            <m:t>R</m:t>
+                          </m:r>
+                        </m:e>
+                        <m:sub>
+                          <m:r>
+                            <w:rPr>
+                              <w:rFonts w:ascii="Cambria Math" w:hAnsi="Cambria Math" w:cs="Times New Roman"/>
+                              <w:sz w:val="24"/>
+                              <w:szCs w:val="24"/>
+                            </w:rPr>
+                            <m:t>n</m:t>
+                          </m:r>
+                        </m:sub>
+                      </m:sSub>
                     </m:e>
                     <m:sup>
                       <m:r>
@@ -2582,14 +2846,38 @@
                   </m:ctrlPr>
                 </m:dPr>
                 <m:e>
-                  <m:r>
-                    <w:rPr>
-                      <w:rFonts w:ascii="Cambria Math" w:hAnsi="Cambria Math" w:cs="Times New Roman"/>
-                      <w:sz w:val="24"/>
-                      <w:szCs w:val="24"/>
-                    </w:rPr>
-                    <m:t>R</m:t>
-                  </m:r>
+                  <m:sSub>
+                    <m:sSubPr>
+                      <m:ctrlPr>
+                        <w:rPr>
+                          <w:rFonts w:ascii="Cambria Math" w:hAnsi="Cambria Math" w:cs="Times New Roman"/>
+                          <w:i/>
+                          <w:sz w:val="24"/>
+                          <w:szCs w:val="24"/>
+                        </w:rPr>
+                      </m:ctrlPr>
+                    </m:sSubPr>
+                    <m:e>
+                      <m:r>
+                        <w:rPr>
+                          <w:rFonts w:ascii="Cambria Math" w:hAnsi="Cambria Math" w:cs="Times New Roman"/>
+                          <w:sz w:val="24"/>
+                          <w:szCs w:val="24"/>
+                        </w:rPr>
+                        <m:t>R</m:t>
+                      </m:r>
+                    </m:e>
+                    <m:sub>
+                      <m:r>
+                        <w:rPr>
+                          <w:rFonts w:ascii="Cambria Math" w:hAnsi="Cambria Math" w:cs="Times New Roman"/>
+                          <w:sz w:val="24"/>
+                          <w:szCs w:val="24"/>
+                        </w:rPr>
+                        <m:t>n</m:t>
+                      </m:r>
+                    </m:sub>
+                  </m:sSub>
                   <m:r>
                     <w:rPr>
                       <w:rFonts w:ascii="Cambria Math" w:hAnsi="Cambria Math" w:cs="Times New Roman"/>
@@ -2646,14 +2934,38 @@
                       </m:ctrlPr>
                     </m:sSupPr>
                     <m:e>
-                      <m:r>
-                        <w:rPr>
-                          <w:rFonts w:ascii="Cambria Math" w:hAnsi="Cambria Math" w:cs="Times New Roman"/>
-                          <w:sz w:val="24"/>
-                          <w:szCs w:val="24"/>
-                        </w:rPr>
-                        <m:t>R</m:t>
-                      </m:r>
+                      <m:sSub>
+                        <m:sSubPr>
+                          <m:ctrlPr>
+                            <w:rPr>
+                              <w:rFonts w:ascii="Cambria Math" w:hAnsi="Cambria Math" w:cs="Times New Roman"/>
+                              <w:i/>
+                              <w:sz w:val="24"/>
+                              <w:szCs w:val="24"/>
+                            </w:rPr>
+                          </m:ctrlPr>
+                        </m:sSubPr>
+                        <m:e>
+                          <m:r>
+                            <w:rPr>
+                              <w:rFonts w:ascii="Cambria Math" w:hAnsi="Cambria Math" w:cs="Times New Roman"/>
+                              <w:sz w:val="24"/>
+                              <w:szCs w:val="24"/>
+                            </w:rPr>
+                            <m:t>R</m:t>
+                          </m:r>
+                        </m:e>
+                        <m:sub>
+                          <m:r>
+                            <w:rPr>
+                              <w:rFonts w:ascii="Cambria Math" w:hAnsi="Cambria Math" w:cs="Times New Roman"/>
+                              <w:sz w:val="24"/>
+                              <w:szCs w:val="24"/>
+                            </w:rPr>
+                            <m:t>n</m:t>
+                          </m:r>
+                        </m:sub>
+                      </m:sSub>
                     </m:e>
                     <m:sup>
                       <m:r>
@@ -2955,14 +3267,38 @@
                   </m:ctrlPr>
                 </m:dPr>
                 <m:e>
-                  <m:r>
-                    <w:rPr>
-                      <w:rFonts w:ascii="Cambria Math" w:hAnsi="Cambria Math" w:cs="Times New Roman"/>
-                      <w:sz w:val="24"/>
-                      <w:szCs w:val="24"/>
-                    </w:rPr>
-                    <m:t>R</m:t>
-                  </m:r>
+                  <m:sSub>
+                    <m:sSubPr>
+                      <m:ctrlPr>
+                        <w:rPr>
+                          <w:rFonts w:ascii="Cambria Math" w:hAnsi="Cambria Math" w:cs="Times New Roman"/>
+                          <w:i/>
+                          <w:sz w:val="24"/>
+                          <w:szCs w:val="24"/>
+                        </w:rPr>
+                      </m:ctrlPr>
+                    </m:sSubPr>
+                    <m:e>
+                      <m:r>
+                        <w:rPr>
+                          <w:rFonts w:ascii="Cambria Math" w:hAnsi="Cambria Math" w:cs="Times New Roman"/>
+                          <w:sz w:val="24"/>
+                          <w:szCs w:val="24"/>
+                        </w:rPr>
+                        <m:t>R</m:t>
+                      </m:r>
+                    </m:e>
+                    <m:sub>
+                      <m:r>
+                        <w:rPr>
+                          <w:rFonts w:ascii="Cambria Math" w:hAnsi="Cambria Math" w:cs="Times New Roman"/>
+                          <w:sz w:val="24"/>
+                          <w:szCs w:val="24"/>
+                        </w:rPr>
+                        <m:t>n</m:t>
+                      </m:r>
+                    </m:sub>
+                  </m:sSub>
                   <m:r>
                     <w:rPr>
                       <w:rFonts w:ascii="Cambria Math" w:hAnsi="Cambria Math" w:cs="Times New Roman"/>
@@ -3019,14 +3355,38 @@
                       </m:ctrlPr>
                     </m:sSupPr>
                     <m:e>
-                      <m:r>
-                        <w:rPr>
-                          <w:rFonts w:ascii="Cambria Math" w:hAnsi="Cambria Math" w:cs="Times New Roman"/>
-                          <w:sz w:val="24"/>
-                          <w:szCs w:val="24"/>
-                        </w:rPr>
-                        <m:t>R</m:t>
-                      </m:r>
+                      <m:sSub>
+                        <m:sSubPr>
+                          <m:ctrlPr>
+                            <w:rPr>
+                              <w:rFonts w:ascii="Cambria Math" w:hAnsi="Cambria Math" w:cs="Times New Roman"/>
+                              <w:i/>
+                              <w:sz w:val="24"/>
+                              <w:szCs w:val="24"/>
+                            </w:rPr>
+                          </m:ctrlPr>
+                        </m:sSubPr>
+                        <m:e>
+                          <m:r>
+                            <w:rPr>
+                              <w:rFonts w:ascii="Cambria Math" w:hAnsi="Cambria Math" w:cs="Times New Roman"/>
+                              <w:sz w:val="24"/>
+                              <w:szCs w:val="24"/>
+                            </w:rPr>
+                            <m:t>R</m:t>
+                          </m:r>
+                        </m:e>
+                        <m:sub>
+                          <m:r>
+                            <w:rPr>
+                              <w:rFonts w:ascii="Cambria Math" w:hAnsi="Cambria Math" w:cs="Times New Roman"/>
+                              <w:sz w:val="24"/>
+                              <w:szCs w:val="24"/>
+                            </w:rPr>
+                            <m:t>n</m:t>
+                          </m:r>
+                        </m:sub>
+                      </m:sSub>
                     </m:e>
                     <m:sup>
                       <m:r>

</xml_diff>